<commit_message>
Adding step for expose ip instance
</commit_message>
<xml_diff>
--- a/EndtoEnd Configuration.docx
+++ b/EndtoEnd Configuration.docx
@@ -57,49 +57,28 @@
     </w:p>
     <w:p>
       <w:r>
-        <w:t xml:space="preserve">Install </w:t>
-      </w:r>
-      <w:proofErr w:type="spellStart"/>
-      <w:r>
-        <w:t>Cuda</w:t>
-      </w:r>
-      <w:proofErr w:type="spellEnd"/>
-      <w:r>
-        <w:t xml:space="preserve"> and </w:t>
-      </w:r>
-      <w:proofErr w:type="spellStart"/>
-      <w:r>
-        <w:t>Cudnn</w:t>
-      </w:r>
-      <w:proofErr w:type="spellEnd"/>
+        <w:t xml:space="preserve">Enable external </w:t>
+      </w:r>
+      <w:proofErr w:type="spellStart"/>
+      <w:r>
+        <w:t>ip</w:t>
+      </w:r>
+      <w:proofErr w:type="spellEnd"/>
+      <w:r>
+        <w:t xml:space="preserve"> for instance</w:t>
+      </w:r>
     </w:p>
     <w:p>
       <w:pPr>
         <w:pStyle w:val="ListParagraph"/>
         <w:numPr>
           <w:ilvl w:val="0"/>
-          <w:numId w:val="2"/>
+          <w:numId w:val="5"/>
         </w:numPr>
       </w:pPr>
       <w:r>
-        <w:t xml:space="preserve">Choose </w:t>
-      </w:r>
-      <w:proofErr w:type="spellStart"/>
-      <w:r>
-        <w:t>Cuda</w:t>
-      </w:r>
-      <w:proofErr w:type="spellEnd"/>
-      <w:r>
-        <w:t xml:space="preserve"> version 9.2 </w:t>
-      </w:r>
-      <w:hyperlink r:id="rId5" w:history="1">
-        <w:r>
-          <w:rPr>
-            <w:rStyle w:val="Hyperlink"/>
-          </w:rPr>
-          <w:t>https://developer.nvidia.com/cuda-92-download-archive?target_os=Linux&amp;target_arch=x86_64&amp;target_distro=Ubuntu&amp;target_version=1604&amp;target_type=debnetwork</w:t>
-        </w:r>
-      </w:hyperlink>
+        <w:t>Open VPC Network section</w:t>
+      </w:r>
     </w:p>
     <w:p>
       <w:pPr>
@@ -110,10 +89,67 @@
           <w:noProof/>
         </w:rPr>
         <w:drawing>
-          <wp:inline distT="0" distB="0" distL="0" distR="0" wp14:anchorId="166B1ABF" wp14:editId="69409366">
-            <wp:extent cx="5943600" cy="6186170"/>
-            <wp:effectExtent l="0" t="0" r="0" b="5080"/>
-            <wp:docPr id="1" name="Picture 1"/>
+          <wp:inline distT="0" distB="0" distL="0" distR="0" wp14:anchorId="31445EE8" wp14:editId="14960E9D">
+            <wp:extent cx="1081826" cy="2750827"/>
+            <wp:effectExtent l="0" t="0" r="4445" b="0"/>
+            <wp:docPr id="6" name="Picture 6"/>
+            <wp:cNvGraphicFramePr>
+              <a:graphicFrameLocks xmlns:a="http://schemas.openxmlformats.org/drawingml/2006/main" noChangeAspect="1"/>
+            </wp:cNvGraphicFramePr>
+            <a:graphic xmlns:a="http://schemas.openxmlformats.org/drawingml/2006/main">
+              <a:graphicData uri="http://schemas.openxmlformats.org/drawingml/2006/picture">
+                <pic:pic xmlns:pic="http://schemas.openxmlformats.org/drawingml/2006/picture">
+                  <pic:nvPicPr>
+                    <pic:cNvPr id="1" name=""/>
+                    <pic:cNvPicPr/>
+                  </pic:nvPicPr>
+                  <pic:blipFill>
+                    <a:blip r:embed="rId5"/>
+                    <a:stretch>
+                      <a:fillRect/>
+                    </a:stretch>
+                  </pic:blipFill>
+                  <pic:spPr>
+                    <a:xfrm>
+                      <a:off x="0" y="0"/>
+                      <a:ext cx="1128572" cy="2869691"/>
+                    </a:xfrm>
+                    <a:prstGeom prst="rect">
+                      <a:avLst/>
+                    </a:prstGeom>
+                  </pic:spPr>
+                </pic:pic>
+              </a:graphicData>
+            </a:graphic>
+          </wp:inline>
+        </w:drawing>
+      </w:r>
+    </w:p>
+    <w:p>
+      <w:pPr>
+        <w:pStyle w:val="ListParagraph"/>
+        <w:numPr>
+          <w:ilvl w:val="0"/>
+          <w:numId w:val="5"/>
+        </w:numPr>
+      </w:pPr>
+      <w:r>
+        <w:t>Create Reserve Static Address</w:t>
+      </w:r>
+    </w:p>
+    <w:p>
+      <w:pPr>
+        <w:pStyle w:val="ListParagraph"/>
+      </w:pPr>
+      <w:r>
+        <w:rPr>
+          <w:noProof/>
+        </w:rPr>
+        <w:drawing>
+          <wp:inline distT="0" distB="0" distL="0" distR="0" wp14:anchorId="24B40855" wp14:editId="0B9BC2EC">
+            <wp:extent cx="2537138" cy="2464649"/>
+            <wp:effectExtent l="0" t="0" r="0" b="0"/>
+            <wp:docPr id="7" name="Picture 7"/>
             <wp:cNvGraphicFramePr>
               <a:graphicFrameLocks xmlns:a="http://schemas.openxmlformats.org/drawingml/2006/main" noChangeAspect="1"/>
             </wp:cNvGraphicFramePr>
@@ -133,7 +169,7 @@
                   <pic:spPr>
                     <a:xfrm>
                       <a:off x="0" y="0"/>
-                      <a:ext cx="5943600" cy="6186170"/>
+                      <a:ext cx="2562046" cy="2488845"/>
                     </a:xfrm>
                     <a:prstGeom prst="rect">
                       <a:avLst/>
@@ -146,12 +182,110 @@
         </w:drawing>
       </w:r>
     </w:p>
-    <w:p>
-      <w:pPr>
-        <w:pStyle w:val="ListParagraph"/>
-      </w:pPr>
+    <w:p/>
+    <w:p/>
+    <w:p/>
+    <w:p>
+      <w:bookmarkStart w:id="0" w:name="_GoBack"/>
+      <w:bookmarkEnd w:id="0"/>
+    </w:p>
+    <w:p>
       <w:r>
         <w:lastRenderedPageBreak/>
+        <w:t xml:space="preserve">Install </w:t>
+      </w:r>
+      <w:proofErr w:type="spellStart"/>
+      <w:r>
+        <w:t>Cuda</w:t>
+      </w:r>
+      <w:proofErr w:type="spellEnd"/>
+      <w:r>
+        <w:t xml:space="preserve"> and </w:t>
+      </w:r>
+      <w:proofErr w:type="spellStart"/>
+      <w:r>
+        <w:t>Cudnn</w:t>
+      </w:r>
+      <w:proofErr w:type="spellEnd"/>
+    </w:p>
+    <w:p>
+      <w:pPr>
+        <w:pStyle w:val="ListParagraph"/>
+        <w:numPr>
+          <w:ilvl w:val="0"/>
+          <w:numId w:val="2"/>
+        </w:numPr>
+      </w:pPr>
+      <w:r>
+        <w:t xml:space="preserve">Choose </w:t>
+      </w:r>
+      <w:proofErr w:type="spellStart"/>
+      <w:r>
+        <w:t>Cuda</w:t>
+      </w:r>
+      <w:proofErr w:type="spellEnd"/>
+      <w:r>
+        <w:t xml:space="preserve"> version 9.2 </w:t>
+      </w:r>
+      <w:hyperlink r:id="rId7" w:history="1">
+        <w:r>
+          <w:rPr>
+            <w:rStyle w:val="Hyperlink"/>
+          </w:rPr>
+          <w:t>https://developer.nvidia.com/cuda-92-download-archive?target_os=Linux&amp;target_arch=x86_64&amp;target_distro=Ubuntu&amp;target_version=1604&amp;target_type=debnetwork</w:t>
+        </w:r>
+      </w:hyperlink>
+    </w:p>
+    <w:p>
+      <w:pPr>
+        <w:pStyle w:val="ListParagraph"/>
+      </w:pPr>
+      <w:r>
+        <w:rPr>
+          <w:noProof/>
+        </w:rPr>
+        <w:drawing>
+          <wp:inline distT="0" distB="0" distL="0" distR="0" wp14:anchorId="4A23CF3C" wp14:editId="78081EA4">
+            <wp:extent cx="5943600" cy="4064000"/>
+            <wp:effectExtent l="0" t="0" r="0" b="0"/>
+            <wp:docPr id="1" name="Picture 1"/>
+            <wp:cNvGraphicFramePr>
+              <a:graphicFrameLocks xmlns:a="http://schemas.openxmlformats.org/drawingml/2006/main" noChangeAspect="1"/>
+            </wp:cNvGraphicFramePr>
+            <a:graphic xmlns:a="http://schemas.openxmlformats.org/drawingml/2006/main">
+              <a:graphicData uri="http://schemas.openxmlformats.org/drawingml/2006/picture">
+                <pic:pic xmlns:pic="http://schemas.openxmlformats.org/drawingml/2006/picture">
+                  <pic:nvPicPr>
+                    <pic:cNvPr id="1" name=""/>
+                    <pic:cNvPicPr/>
+                  </pic:nvPicPr>
+                  <pic:blipFill>
+                    <a:blip r:embed="rId8"/>
+                    <a:stretch>
+                      <a:fillRect/>
+                    </a:stretch>
+                  </pic:blipFill>
+                  <pic:spPr>
+                    <a:xfrm>
+                      <a:off x="0" y="0"/>
+                      <a:ext cx="5943600" cy="4064000"/>
+                    </a:xfrm>
+                    <a:prstGeom prst="rect">
+                      <a:avLst/>
+                    </a:prstGeom>
+                  </pic:spPr>
+                </pic:pic>
+              </a:graphicData>
+            </a:graphic>
+          </wp:inline>
+        </w:drawing>
+      </w:r>
+    </w:p>
+    <w:p>
+      <w:pPr>
+        <w:pStyle w:val="ListParagraph"/>
+      </w:pPr>
+      <w:r>
         <w:t xml:space="preserve">Download deb file, then transfer to instance </w:t>
       </w:r>
       <w:proofErr w:type="spellStart"/>
@@ -203,7 +337,7 @@
                     <pic:cNvPicPr/>
                   </pic:nvPicPr>
                   <pic:blipFill>
-                    <a:blip r:embed="rId7"/>
+                    <a:blip r:embed="rId9"/>
                     <a:stretch>
                       <a:fillRect/>
                     </a:stretch>
@@ -273,7 +407,7 @@
                     <pic:cNvPicPr/>
                   </pic:nvPicPr>
                   <pic:blipFill>
-                    <a:blip r:embed="rId8"/>
+                    <a:blip r:embed="rId10"/>
                     <a:stretch>
                       <a:fillRect/>
                     </a:stretch>
@@ -339,7 +473,7 @@
       <w:pPr>
         <w:pStyle w:val="ListParagraph"/>
       </w:pPr>
-      <w:hyperlink r:id="rId9" w:history="1">
+      <w:hyperlink r:id="rId11" w:history="1">
         <w:r>
           <w:rPr>
             <w:rStyle w:val="Hyperlink"/>
@@ -381,6 +515,7 @@
         <w:rPr>
           <w:noProof/>
         </w:rPr>
+        <w:lastRenderedPageBreak/>
         <w:drawing>
           <wp:inline distT="0" distB="0" distL="0" distR="0" wp14:anchorId="3EBB0A3C" wp14:editId="288480AE">
             <wp:extent cx="5857875" cy="1057275"/>
@@ -397,7 +532,7 @@
                     <pic:cNvPicPr/>
                   </pic:nvPicPr>
                   <pic:blipFill>
-                    <a:blip r:embed="rId10"/>
+                    <a:blip r:embed="rId12"/>
                     <a:stretch>
                       <a:fillRect/>
                     </a:stretch>
@@ -454,7 +589,7 @@
                     <pic:cNvPicPr/>
                   </pic:nvPicPr>
                   <pic:blipFill>
-                    <a:blip r:embed="rId11"/>
+                    <a:blip r:embed="rId13"/>
                     <a:stretch>
                       <a:fillRect/>
                     </a:stretch>
@@ -553,18 +688,12 @@
       <w:r>
         <w:t xml:space="preserve"> from this repos </w:t>
       </w:r>
-      <w:hyperlink r:id="rId12" w:history="1">
+      <w:hyperlink r:id="rId14" w:history="1">
         <w:r>
           <w:rPr>
             <w:rStyle w:val="Hyperlink"/>
           </w:rPr>
-          <w:t>https://github.com/gideonmanurung/Setup_GCP_Instance_EndtoEnd</w:t>
-        </w:r>
-        <w:r>
-          <w:rPr>
-            <w:rStyle w:val="Hyperlink"/>
-          </w:rPr>
-          <w:t>\</w:t>
+          <w:t>https://github.com/gideonmanurung/Setup_GCP_Instance_EndtoEnd\</w:t>
         </w:r>
       </w:hyperlink>
     </w:p>
@@ -634,7 +763,7 @@
       <w:pPr>
         <w:pStyle w:val="ListParagraph"/>
       </w:pPr>
-      <w:hyperlink r:id="rId13" w:history="1">
+      <w:hyperlink r:id="rId15" w:history="1">
         <w:r>
           <w:rPr>
             <w:rStyle w:val="Hyperlink"/>
@@ -717,8 +846,6 @@
       <w:r>
         <w:t>https://tecadmin.net/setup-autorun-python-script-using-systemd/</w:t>
       </w:r>
-      <w:bookmarkStart w:id="0" w:name="_GoBack"/>
-      <w:bookmarkEnd w:id="0"/>
     </w:p>
     <w:sectPr>
       <w:pgSz w:w="12240" w:h="15840"/>
@@ -911,6 +1038,95 @@
     </w:lvl>
   </w:abstractNum>
   <w:abstractNum w:abstractNumId="2" w15:restartNumberingAfterBreak="0">
+    <w:nsid w:val="65640B2C"/>
+    <w:multiLevelType w:val="hybridMultilevel"/>
+    <w:tmpl w:val="DD660EE6"/>
+    <w:lvl w:ilvl="0" w:tplc="0409000F">
+      <w:start w:val="1"/>
+      <w:numFmt w:val="decimal"/>
+      <w:lvlText w:val="%1."/>
+      <w:lvlJc w:val="left"/>
+      <w:pPr>
+        <w:ind w:left="720" w:hanging="360"/>
+      </w:pPr>
+      <w:rPr>
+        <w:rFonts w:hint="default"/>
+      </w:rPr>
+    </w:lvl>
+    <w:lvl w:ilvl="1" w:tplc="04090019" w:tentative="1">
+      <w:start w:val="1"/>
+      <w:numFmt w:val="lowerLetter"/>
+      <w:lvlText w:val="%2."/>
+      <w:lvlJc w:val="left"/>
+      <w:pPr>
+        <w:ind w:left="1440" w:hanging="360"/>
+      </w:pPr>
+    </w:lvl>
+    <w:lvl w:ilvl="2" w:tplc="0409001B" w:tentative="1">
+      <w:start w:val="1"/>
+      <w:numFmt w:val="lowerRoman"/>
+      <w:lvlText w:val="%3."/>
+      <w:lvlJc w:val="right"/>
+      <w:pPr>
+        <w:ind w:left="2160" w:hanging="180"/>
+      </w:pPr>
+    </w:lvl>
+    <w:lvl w:ilvl="3" w:tplc="0409000F" w:tentative="1">
+      <w:start w:val="1"/>
+      <w:numFmt w:val="decimal"/>
+      <w:lvlText w:val="%4."/>
+      <w:lvlJc w:val="left"/>
+      <w:pPr>
+        <w:ind w:left="2880" w:hanging="360"/>
+      </w:pPr>
+    </w:lvl>
+    <w:lvl w:ilvl="4" w:tplc="04090019" w:tentative="1">
+      <w:start w:val="1"/>
+      <w:numFmt w:val="lowerLetter"/>
+      <w:lvlText w:val="%5."/>
+      <w:lvlJc w:val="left"/>
+      <w:pPr>
+        <w:ind w:left="3600" w:hanging="360"/>
+      </w:pPr>
+    </w:lvl>
+    <w:lvl w:ilvl="5" w:tplc="0409001B" w:tentative="1">
+      <w:start w:val="1"/>
+      <w:numFmt w:val="lowerRoman"/>
+      <w:lvlText w:val="%6."/>
+      <w:lvlJc w:val="right"/>
+      <w:pPr>
+        <w:ind w:left="4320" w:hanging="180"/>
+      </w:pPr>
+    </w:lvl>
+    <w:lvl w:ilvl="6" w:tplc="0409000F" w:tentative="1">
+      <w:start w:val="1"/>
+      <w:numFmt w:val="decimal"/>
+      <w:lvlText w:val="%7."/>
+      <w:lvlJc w:val="left"/>
+      <w:pPr>
+        <w:ind w:left="5040" w:hanging="360"/>
+      </w:pPr>
+    </w:lvl>
+    <w:lvl w:ilvl="7" w:tplc="04090019" w:tentative="1">
+      <w:start w:val="1"/>
+      <w:numFmt w:val="lowerLetter"/>
+      <w:lvlText w:val="%8."/>
+      <w:lvlJc w:val="left"/>
+      <w:pPr>
+        <w:ind w:left="5760" w:hanging="360"/>
+      </w:pPr>
+    </w:lvl>
+    <w:lvl w:ilvl="8" w:tplc="0409001B" w:tentative="1">
+      <w:start w:val="1"/>
+      <w:numFmt w:val="lowerRoman"/>
+      <w:lvlText w:val="%9."/>
+      <w:lvlJc w:val="right"/>
+      <w:pPr>
+        <w:ind w:left="6480" w:hanging="180"/>
+      </w:pPr>
+    </w:lvl>
+  </w:abstractNum>
+  <w:abstractNum w:abstractNumId="3" w15:restartNumberingAfterBreak="0">
     <w:nsid w:val="6FAE45E5"/>
     <w:multiLevelType w:val="hybridMultilevel"/>
     <w:tmpl w:val="EEEC6722"/>
@@ -999,7 +1215,7 @@
       </w:pPr>
     </w:lvl>
   </w:abstractNum>
-  <w:abstractNum w:abstractNumId="3" w15:restartNumberingAfterBreak="0">
+  <w:abstractNum w:abstractNumId="4" w15:restartNumberingAfterBreak="0">
     <w:nsid w:val="728E016B"/>
     <w:multiLevelType w:val="hybridMultilevel"/>
     <w:tmpl w:val="27E85F20"/>
@@ -1089,16 +1305,19 @@
     </w:lvl>
   </w:abstractNum>
   <w:num w:numId="1">
-    <w:abstractNumId w:val="2"/>
+    <w:abstractNumId w:val="3"/>
   </w:num>
   <w:num w:numId="2">
     <w:abstractNumId w:val="1"/>
   </w:num>
   <w:num w:numId="3">
-    <w:abstractNumId w:val="3"/>
+    <w:abstractNumId w:val="4"/>
   </w:num>
   <w:num w:numId="4">
     <w:abstractNumId w:val="0"/>
+  </w:num>
+  <w:num w:numId="5">
+    <w:abstractNumId w:val="2"/>
   </w:num>
 </w:numbering>
 </file>

</xml_diff>